<commit_message>
Change in Web Structure
</commit_message>
<xml_diff>
--- a/CSA网站需求文档.docx
+++ b/CSA网站需求文档.docx
@@ -193,8 +193,6 @@
         </w:rPr>
         <w:t>开启。</w:t>
       </w:r>
-      <w:bookmarkStart w:id="0" w:name="_GoBack"/>
-      <w:bookmarkEnd w:id="0"/>
       <w:r>
         <w:rPr>
           <w:rFonts w:hint="eastAsia"/>
@@ -206,7 +204,6 @@
     <w:p>
       <w:pPr>
         <w:rPr>
-          <w:rFonts w:hint="eastAsia"/>
           <w:sz w:val="24"/>
         </w:rPr>
       </w:pPr>
@@ -399,7 +396,6 @@
         </w:numPr>
         <w:ind w:firstLineChars="0"/>
         <w:rPr>
-          <w:rFonts w:hint="eastAsia"/>
           <w:sz w:val="24"/>
         </w:rPr>
       </w:pPr>
@@ -597,7 +593,6 @@
         </w:numPr>
         <w:ind w:firstLineChars="0"/>
         <w:rPr>
-          <w:rFonts w:hint="eastAsia"/>
           <w:sz w:val="24"/>
         </w:rPr>
       </w:pPr>
@@ -630,7 +625,6 @@
       <w:pPr>
         <w:ind w:left="840"/>
         <w:rPr>
-          <w:rFonts w:hint="eastAsia"/>
           <w:sz w:val="24"/>
         </w:rPr>
       </w:pPr>
@@ -747,7 +741,6 @@
       <w:pPr>
         <w:ind w:left="840"/>
         <w:rPr>
-          <w:rFonts w:hint="eastAsia"/>
           <w:sz w:val="24"/>
         </w:rPr>
       </w:pPr>
@@ -800,7 +793,7 @@
         <mc:AlternateContent>
           <mc:Choice Requires="wps">
             <w:drawing>
-              <wp:anchor distT="45720" distB="45720" distL="114300" distR="114300" simplePos="0" relativeHeight="251659264" behindDoc="0" locked="0" layoutInCell="1" allowOverlap="1" wp14:anchorId="6563F5A8" wp14:editId="46D41D3A">
+              <wp:anchor distT="45720" distB="45720" distL="114300" distR="114300" simplePos="0" relativeHeight="251659264" behindDoc="0" locked="0" layoutInCell="1" allowOverlap="1" wp14:anchorId="0A62E5B4" wp14:editId="0F12E0DE">
                 <wp:simplePos x="0" y="0"/>
                 <wp:positionH relativeFrom="margin">
                   <wp:align>center</wp:align>
@@ -847,7 +840,6 @@
                             <w:pPr>
                               <w:jc w:val="center"/>
                               <w:rPr>
-                                <w:rFonts w:hint="eastAsia"/>
                                 <w:sz w:val="24"/>
                               </w:rPr>
                             </w:pPr>
@@ -878,7 +870,7 @@
           </mc:Choice>
           <mc:Fallback>
             <w:pict>
-              <v:shapetype w14:anchorId="6563F5A8" id="_x0000_t202" coordsize="21600,21600" o:spt="202" path="m,l,21600r21600,l21600,xe">
+              <v:shapetype w14:anchorId="0A62E5B4" id="_x0000_t202" coordsize="21600,21600" o:spt="202" path="m,l,21600r21600,l21600,xe">
                 <v:stroke joinstyle="miter"/>
                 <v:path gradientshapeok="t" o:connecttype="rect"/>
               </v:shapetype>
@@ -889,7 +881,6 @@
                       <w:pPr>
                         <w:jc w:val="center"/>
                         <w:rPr>
-                          <w:rFonts w:hint="eastAsia"/>
                           <w:sz w:val="24"/>
                         </w:rPr>
                       </w:pPr>
@@ -926,18 +917,18 @@
         <mc:AlternateContent>
           <mc:Choice Requires="wps">
             <w:drawing>
-              <wp:anchor distT="0" distB="0" distL="114300" distR="114300" simplePos="0" relativeHeight="251667456" behindDoc="0" locked="0" layoutInCell="1" allowOverlap="1" wp14:anchorId="527202D3" wp14:editId="7AE340CD">
+              <wp:anchor distT="0" distB="0" distL="114300" distR="114300" simplePos="0" relativeHeight="251681792" behindDoc="0" locked="0" layoutInCell="1" allowOverlap="1" wp14:anchorId="28C7890C" wp14:editId="09E169B4">
                 <wp:simplePos x="0" y="0"/>
-                <wp:positionH relativeFrom="column">
-                  <wp:posOffset>3092116</wp:posOffset>
+                <wp:positionH relativeFrom="margin">
+                  <wp:posOffset>2838451</wp:posOffset>
                 </wp:positionH>
                 <wp:positionV relativeFrom="paragraph">
-                  <wp:posOffset>70986</wp:posOffset>
+                  <wp:posOffset>196216</wp:posOffset>
                 </wp:positionV>
-                <wp:extent cx="1431758" cy="540920"/>
-                <wp:effectExtent l="0" t="0" r="35560" b="31115"/>
+                <wp:extent cx="933450" cy="400050"/>
+                <wp:effectExtent l="0" t="0" r="19050" b="19050"/>
                 <wp:wrapNone/>
-                <wp:docPr id="7" name="直接连接符 7"/>
+                <wp:docPr id="2" name="直接连接符 2"/>
                 <wp:cNvGraphicFramePr/>
                 <a:graphic xmlns:a="http://schemas.openxmlformats.org/drawingml/2006/main">
                   <a:graphicData uri="http://schemas.microsoft.com/office/word/2010/wordprocessingShape">
@@ -946,7 +937,7 @@
                       <wps:spPr>
                         <a:xfrm>
                           <a:off x="0" y="0"/>
-                          <a:ext cx="1431758" cy="540920"/>
+                          <a:ext cx="933450" cy="400050"/>
                         </a:xfrm>
                         <a:prstGeom prst="line">
                           <a:avLst/>
@@ -970,12 +961,20 @@
                     </wps:wsp>
                   </a:graphicData>
                 </a:graphic>
+                <wp14:sizeRelH relativeFrom="margin">
+                  <wp14:pctWidth>0</wp14:pctWidth>
+                </wp14:sizeRelH>
+                <wp14:sizeRelV relativeFrom="margin">
+                  <wp14:pctHeight>0</wp14:pctHeight>
+                </wp14:sizeRelV>
               </wp:anchor>
             </w:drawing>
           </mc:Choice>
           <mc:Fallback>
             <w:pict>
-              <v:line w14:anchorId="46868F0F" id="直接连接符 7" o:spid="_x0000_s1026" style="position:absolute;left:0;text-align:left;z-index:251667456;visibility:visible;mso-wrap-style:square;mso-wrap-distance-left:9pt;mso-wrap-distance-top:0;mso-wrap-distance-right:9pt;mso-wrap-distance-bottom:0;mso-position-horizontal:absolute;mso-position-horizontal-relative:text;mso-position-vertical:absolute;mso-position-vertical-relative:text" from="243.45pt,5.6pt" to="356.2pt,48.2pt" o:gfxdata="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" strokecolor="#4579b8 [3044]"/>
+              <v:line w14:anchorId="31FA3693" id="直接连接符 2" o:spid="_x0000_s1026" style="position:absolute;left:0;text-align:left;z-index:251681792;visibility:visible;mso-wrap-style:square;mso-width-percent:0;mso-height-percent:0;mso-wrap-distance-left:9pt;mso-wrap-distance-top:0;mso-wrap-distance-right:9pt;mso-wrap-distance-bottom:0;mso-position-horizontal:absolute;mso-position-horizontal-relative:margin;mso-position-vertical:absolute;mso-position-vertical-relative:text;mso-width-percent:0;mso-height-percent:0;mso-width-relative:margin;mso-height-relative:margin" from="223.5pt,15.45pt" to="297pt,46.95pt" o:gfxdata="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" strokecolor="#4579b8 [3044]">
+                <w10:wrap anchorx="margin"/>
+              </v:line>
             </w:pict>
           </mc:Fallback>
         </mc:AlternateContent>
@@ -989,7 +988,78 @@
         <mc:AlternateContent>
           <mc:Choice Requires="wps">
             <w:drawing>
-              <wp:anchor distT="0" distB="0" distL="114300" distR="114300" simplePos="0" relativeHeight="251666432" behindDoc="0" locked="0" layoutInCell="1" allowOverlap="1" wp14:anchorId="7B39E4BE" wp14:editId="770938FE">
+              <wp:anchor distT="0" distB="0" distL="114300" distR="114300" simplePos="0" relativeHeight="251667456" behindDoc="0" locked="0" layoutInCell="1" allowOverlap="1" wp14:anchorId="5D356744" wp14:editId="64C778E9">
+                <wp:simplePos x="0" y="0"/>
+                <wp:positionH relativeFrom="margin">
+                  <wp:align>right</wp:align>
+                </wp:positionH>
+                <wp:positionV relativeFrom="paragraph">
+                  <wp:posOffset>72390</wp:posOffset>
+                </wp:positionV>
+                <wp:extent cx="2162175" cy="523875"/>
+                <wp:effectExtent l="0" t="0" r="28575" b="28575"/>
+                <wp:wrapNone/>
+                <wp:docPr id="7" name="直接连接符 7"/>
+                <wp:cNvGraphicFramePr/>
+                <a:graphic xmlns:a="http://schemas.openxmlformats.org/drawingml/2006/main">
+                  <a:graphicData uri="http://schemas.microsoft.com/office/word/2010/wordprocessingShape">
+                    <wps:wsp>
+                      <wps:cNvCnPr/>
+                      <wps:spPr>
+                        <a:xfrm>
+                          <a:off x="0" y="0"/>
+                          <a:ext cx="2162175" cy="523875"/>
+                        </a:xfrm>
+                        <a:prstGeom prst="line">
+                          <a:avLst/>
+                        </a:prstGeom>
+                      </wps:spPr>
+                      <wps:style>
+                        <a:lnRef idx="1">
+                          <a:schemeClr val="accent1"/>
+                        </a:lnRef>
+                        <a:fillRef idx="0">
+                          <a:schemeClr val="accent1"/>
+                        </a:fillRef>
+                        <a:effectRef idx="0">
+                          <a:schemeClr val="accent1"/>
+                        </a:effectRef>
+                        <a:fontRef idx="minor">
+                          <a:schemeClr val="tx1"/>
+                        </a:fontRef>
+                      </wps:style>
+                      <wps:bodyPr/>
+                    </wps:wsp>
+                  </a:graphicData>
+                </a:graphic>
+                <wp14:sizeRelH relativeFrom="margin">
+                  <wp14:pctWidth>0</wp14:pctWidth>
+                </wp14:sizeRelH>
+                <wp14:sizeRelV relativeFrom="margin">
+                  <wp14:pctHeight>0</wp14:pctHeight>
+                </wp14:sizeRelV>
+              </wp:anchor>
+            </w:drawing>
+          </mc:Choice>
+          <mc:Fallback>
+            <w:pict>
+              <v:line w14:anchorId="2D0CBD5B" id="直接连接符 7" o:spid="_x0000_s1026" style="position:absolute;left:0;text-align:left;z-index:251667456;visibility:visible;mso-wrap-style:square;mso-width-percent:0;mso-height-percent:0;mso-wrap-distance-left:9pt;mso-wrap-distance-top:0;mso-wrap-distance-right:9pt;mso-wrap-distance-bottom:0;mso-position-horizontal:right;mso-position-horizontal-relative:margin;mso-position-vertical:absolute;mso-position-vertical-relative:text;mso-width-percent:0;mso-height-percent:0;mso-width-relative:margin;mso-height-relative:margin" from="119.05pt,5.7pt" to="289.3pt,46.95pt" o:gfxdata="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" strokecolor="#4579b8 [3044]">
+                <w10:wrap anchorx="margin"/>
+              </v:line>
+            </w:pict>
+          </mc:Fallback>
+        </mc:AlternateContent>
+      </w:r>
+      <w:r>
+        <w:rPr>
+          <w:b/>
+          <w:noProof/>
+          <w:sz w:val="24"/>
+        </w:rPr>
+        <mc:AlternateContent>
+          <mc:Choice Requires="wps">
+            <w:drawing>
+              <wp:anchor distT="0" distB="0" distL="114300" distR="114300" simplePos="0" relativeHeight="251666432" behindDoc="0" locked="0" layoutInCell="1" allowOverlap="1" wp14:anchorId="53768159" wp14:editId="044D1318">
                 <wp:simplePos x="0" y="0"/>
                 <wp:positionH relativeFrom="column">
                   <wp:posOffset>661737</wp:posOffset>
@@ -1060,16 +1130,16 @@
         <mc:AlternateContent>
           <mc:Choice Requires="wps">
             <w:drawing>
-              <wp:anchor distT="0" distB="0" distL="114300" distR="114300" simplePos="0" relativeHeight="251668480" behindDoc="0" locked="0" layoutInCell="1" allowOverlap="1" wp14:anchorId="333F6289" wp14:editId="21B3F9BD">
+              <wp:anchor distT="0" distB="0" distL="114300" distR="114300" simplePos="0" relativeHeight="251668480" behindDoc="0" locked="0" layoutInCell="1" allowOverlap="1" wp14:anchorId="41F1AC60" wp14:editId="6F6EBF4E">
                 <wp:simplePos x="0" y="0"/>
                 <wp:positionH relativeFrom="column">
-                  <wp:posOffset>2622884</wp:posOffset>
+                  <wp:posOffset>2181225</wp:posOffset>
                 </wp:positionH>
                 <wp:positionV relativeFrom="paragraph">
-                  <wp:posOffset>17245</wp:posOffset>
+                  <wp:posOffset>17145</wp:posOffset>
                 </wp:positionV>
-                <wp:extent cx="0" cy="397042"/>
-                <wp:effectExtent l="0" t="0" r="19050" b="22225"/>
+                <wp:extent cx="438150" cy="400050"/>
+                <wp:effectExtent l="0" t="0" r="19050" b="19050"/>
                 <wp:wrapNone/>
                 <wp:docPr id="8" name="直接连接符 8"/>
                 <wp:cNvGraphicFramePr/>
@@ -1078,9 +1148,9 @@
                     <wps:wsp>
                       <wps:cNvCnPr/>
                       <wps:spPr>
-                        <a:xfrm>
+                        <a:xfrm flipH="1">
                           <a:off x="0" y="0"/>
-                          <a:ext cx="0" cy="397042"/>
+                          <a:ext cx="438150" cy="400050"/>
                         </a:xfrm>
                         <a:prstGeom prst="line">
                           <a:avLst/>
@@ -1104,12 +1174,18 @@
                     </wps:wsp>
                   </a:graphicData>
                 </a:graphic>
+                <wp14:sizeRelH relativeFrom="margin">
+                  <wp14:pctWidth>0</wp14:pctWidth>
+                </wp14:sizeRelH>
+                <wp14:sizeRelV relativeFrom="margin">
+                  <wp14:pctHeight>0</wp14:pctHeight>
+                </wp14:sizeRelV>
               </wp:anchor>
             </w:drawing>
           </mc:Choice>
           <mc:Fallback>
             <w:pict>
-              <v:line w14:anchorId="225F81DA" id="直接连接符 8" o:spid="_x0000_s1026" style="position:absolute;left:0;text-align:left;z-index:251668480;visibility:visible;mso-wrap-style:square;mso-wrap-distance-left:9pt;mso-wrap-distance-top:0;mso-wrap-distance-right:9pt;mso-wrap-distance-bottom:0;mso-position-horizontal:absolute;mso-position-horizontal-relative:text;mso-position-vertical:absolute;mso-position-vertical-relative:text" from="206.55pt,1.35pt" to="206.55pt,32.6pt" o:gfxdata="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" strokecolor="#4579b8 [3044]"/>
+              <v:line w14:anchorId="5AA9BEA1" id="直接连接符 8" o:spid="_x0000_s1026" style="position:absolute;left:0;text-align:left;flip:x;z-index:251668480;visibility:visible;mso-wrap-style:square;mso-width-percent:0;mso-height-percent:0;mso-wrap-distance-left:9pt;mso-wrap-distance-top:0;mso-wrap-distance-right:9pt;mso-wrap-distance-bottom:0;mso-position-horizontal:absolute;mso-position-horizontal-relative:text;mso-position-vertical:absolute;mso-position-vertical-relative:text;mso-width-percent:0;mso-height-percent:0;mso-width-relative:margin;mso-height-relative:margin" from="171.75pt,1.35pt" to="206.25pt,32.85pt" o:gfxdata="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" strokecolor="#4579b8 [3044]"/>
             </w:pict>
           </mc:Fallback>
         </mc:AlternateContent>
@@ -1122,6 +1198,8 @@
           <w:sz w:val="24"/>
         </w:rPr>
       </w:pPr>
+      <w:bookmarkStart w:id="0" w:name="_GoBack"/>
+      <w:bookmarkEnd w:id="0"/>
     </w:p>
     <w:p>
       <w:pPr>
@@ -1139,7 +1217,337 @@
         <mc:AlternateContent>
           <mc:Choice Requires="wps">
             <w:drawing>
-              <wp:anchor distT="45720" distB="45720" distL="114300" distR="114300" simplePos="0" relativeHeight="251661312" behindDoc="0" locked="0" layoutInCell="1" allowOverlap="1" wp14:anchorId="3AF60F48" wp14:editId="0CB50A43">
+              <wp:anchor distT="45720" distB="45720" distL="114300" distR="114300" simplePos="0" relativeHeight="251679744" behindDoc="0" locked="0" layoutInCell="1" allowOverlap="1" wp14:anchorId="2B46DC53" wp14:editId="587F19D1">
+                <wp:simplePos x="0" y="0"/>
+                <wp:positionH relativeFrom="margin">
+                  <wp:posOffset>3305175</wp:posOffset>
+                </wp:positionH>
+                <wp:positionV relativeFrom="paragraph">
+                  <wp:posOffset>9525</wp:posOffset>
+                </wp:positionV>
+                <wp:extent cx="1167064" cy="1404620"/>
+                <wp:effectExtent l="0" t="0" r="14605" b="25400"/>
+                <wp:wrapNone/>
+                <wp:docPr id="1" name="文本框 2"/>
+                <wp:cNvGraphicFramePr>
+                  <a:graphicFrameLocks xmlns:a="http://schemas.openxmlformats.org/drawingml/2006/main"/>
+                </wp:cNvGraphicFramePr>
+                <a:graphic xmlns:a="http://schemas.openxmlformats.org/drawingml/2006/main">
+                  <a:graphicData uri="http://schemas.microsoft.com/office/word/2010/wordprocessingShape">
+                    <wps:wsp>
+                      <wps:cNvSpPr txBox="1">
+                        <a:spLocks noChangeArrowheads="1"/>
+                      </wps:cNvSpPr>
+                      <wps:spPr bwMode="auto">
+                        <a:xfrm>
+                          <a:off x="0" y="0"/>
+                          <a:ext cx="1167064" cy="1404620"/>
+                        </a:xfrm>
+                        <a:prstGeom prst="rect">
+                          <a:avLst/>
+                        </a:prstGeom>
+                        <a:solidFill>
+                          <a:srgbClr val="FFFFFF"/>
+                        </a:solidFill>
+                        <a:ln w="9525">
+                          <a:solidFill>
+                            <a:srgbClr val="000000"/>
+                          </a:solidFill>
+                          <a:miter lim="800000"/>
+                          <a:headEnd/>
+                          <a:tailEnd/>
+                        </a:ln>
+                      </wps:spPr>
+                      <wps:txbx>
+                        <w:txbxContent>
+                          <w:p>
+                            <w:pPr>
+                              <w:jc w:val="center"/>
+                              <w:rPr>
+                                <w:sz w:val="24"/>
+                              </w:rPr>
+                            </w:pPr>
+                            <w:r>
+                              <w:rPr>
+                                <w:sz w:val="24"/>
+                              </w:rPr>
+                              <w:t>Resource</w:t>
+                            </w:r>
+                          </w:p>
+                        </w:txbxContent>
+                      </wps:txbx>
+                      <wps:bodyPr rot="0" vert="horz" wrap="square" lIns="91440" tIns="45720" rIns="91440" bIns="45720" anchor="t" anchorCtr="0">
+                        <a:spAutoFit/>
+                      </wps:bodyPr>
+                    </wps:wsp>
+                  </a:graphicData>
+                </a:graphic>
+                <wp14:sizeRelH relativeFrom="margin">
+                  <wp14:pctWidth>0</wp14:pctWidth>
+                </wp14:sizeRelH>
+                <wp14:sizeRelV relativeFrom="margin">
+                  <wp14:pctHeight>20000</wp14:pctHeight>
+                </wp14:sizeRelV>
+              </wp:anchor>
+            </w:drawing>
+          </mc:Choice>
+          <mc:Fallback>
+            <w:pict>
+              <v:shape w14:anchorId="2B46DC53" id="_x0000_s1027" type="#_x0000_t202" style="position:absolute;left:0;text-align:left;margin-left:260.25pt;margin-top:.75pt;width:91.9pt;height:110.6pt;z-index:251679744;visibility:visible;mso-wrap-style:square;mso-width-percent:0;mso-height-percent:200;mso-wrap-distance-left:9pt;mso-wrap-distance-top:3.6pt;mso-wrap-distance-right:9pt;mso-wrap-distance-bottom:3.6pt;mso-position-horizontal:absolute;mso-position-horizontal-relative:margin;mso-position-vertical:absolute;mso-position-vertical-relative:text;mso-width-percent:0;mso-height-percent:200;mso-width-relative:margin;mso-height-relative:margin;v-text-anchor:top" o:gfxdata="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">
+                <v:textbox style="mso-fit-shape-to-text:t">
+                  <w:txbxContent>
+                    <w:p>
+                      <w:pPr>
+                        <w:jc w:val="center"/>
+                        <w:rPr>
+                          <w:sz w:val="24"/>
+                        </w:rPr>
+                      </w:pPr>
+                      <w:r>
+                        <w:rPr>
+                          <w:sz w:val="24"/>
+                        </w:rPr>
+                        <w:t>Resource</w:t>
+                      </w:r>
+                    </w:p>
+                  </w:txbxContent>
+                </v:textbox>
+                <w10:wrap anchorx="margin"/>
+              </v:shape>
+            </w:pict>
+          </mc:Fallback>
+        </mc:AlternateContent>
+      </w:r>
+      <w:r>
+        <w:rPr>
+          <w:b/>
+          <w:noProof/>
+          <w:sz w:val="24"/>
+        </w:rPr>
+        <mc:AlternateContent>
+          <mc:Choice Requires="wps">
+            <w:drawing>
+              <wp:anchor distT="45720" distB="45720" distL="114300" distR="114300" simplePos="0" relativeHeight="251665408" behindDoc="0" locked="0" layoutInCell="1" allowOverlap="1" wp14:anchorId="0A9F738B" wp14:editId="2220544B">
+                <wp:simplePos x="0" y="0"/>
+                <wp:positionH relativeFrom="margin">
+                  <wp:posOffset>4874260</wp:posOffset>
+                </wp:positionH>
+                <wp:positionV relativeFrom="paragraph">
+                  <wp:posOffset>15875</wp:posOffset>
+                </wp:positionV>
+                <wp:extent cx="1167064" cy="1404620"/>
+                <wp:effectExtent l="0" t="0" r="14605" b="25400"/>
+                <wp:wrapNone/>
+                <wp:docPr id="5" name="文本框 2"/>
+                <wp:cNvGraphicFramePr>
+                  <a:graphicFrameLocks xmlns:a="http://schemas.openxmlformats.org/drawingml/2006/main"/>
+                </wp:cNvGraphicFramePr>
+                <a:graphic xmlns:a="http://schemas.openxmlformats.org/drawingml/2006/main">
+                  <a:graphicData uri="http://schemas.microsoft.com/office/word/2010/wordprocessingShape">
+                    <wps:wsp>
+                      <wps:cNvSpPr txBox="1">
+                        <a:spLocks noChangeArrowheads="1"/>
+                      </wps:cNvSpPr>
+                      <wps:spPr bwMode="auto">
+                        <a:xfrm>
+                          <a:off x="0" y="0"/>
+                          <a:ext cx="1167064" cy="1404620"/>
+                        </a:xfrm>
+                        <a:prstGeom prst="rect">
+                          <a:avLst/>
+                        </a:prstGeom>
+                        <a:solidFill>
+                          <a:srgbClr val="FFFFFF"/>
+                        </a:solidFill>
+                        <a:ln w="9525">
+                          <a:solidFill>
+                            <a:srgbClr val="000000"/>
+                          </a:solidFill>
+                          <a:miter lim="800000"/>
+                          <a:headEnd/>
+                          <a:tailEnd/>
+                        </a:ln>
+                      </wps:spPr>
+                      <wps:txbx>
+                        <w:txbxContent>
+                          <w:p>
+                            <w:pPr>
+                              <w:jc w:val="center"/>
+                              <w:rPr>
+                                <w:sz w:val="24"/>
+                              </w:rPr>
+                            </w:pPr>
+                            <w:r>
+                              <w:rPr>
+                                <w:sz w:val="24"/>
+                              </w:rPr>
+                              <w:t>Contact Us</w:t>
+                            </w:r>
+                          </w:p>
+                        </w:txbxContent>
+                      </wps:txbx>
+                      <wps:bodyPr rot="0" vert="horz" wrap="square" lIns="91440" tIns="45720" rIns="91440" bIns="45720" anchor="t" anchorCtr="0">
+                        <a:spAutoFit/>
+                      </wps:bodyPr>
+                    </wps:wsp>
+                  </a:graphicData>
+                </a:graphic>
+                <wp14:sizeRelH relativeFrom="margin">
+                  <wp14:pctWidth>0</wp14:pctWidth>
+                </wp14:sizeRelH>
+                <wp14:sizeRelV relativeFrom="margin">
+                  <wp14:pctHeight>20000</wp14:pctHeight>
+                </wp14:sizeRelV>
+              </wp:anchor>
+            </w:drawing>
+          </mc:Choice>
+          <mc:Fallback>
+            <w:pict>
+              <v:shape w14:anchorId="0A9F738B" id="_x0000_s1028" type="#_x0000_t202" style="position:absolute;left:0;text-align:left;margin-left:383.8pt;margin-top:1.25pt;width:91.9pt;height:110.6pt;z-index:251665408;visibility:visible;mso-wrap-style:square;mso-width-percent:0;mso-height-percent:200;mso-wrap-distance-left:9pt;mso-wrap-distance-top:3.6pt;mso-wrap-distance-right:9pt;mso-wrap-distance-bottom:3.6pt;mso-position-horizontal:absolute;mso-position-horizontal-relative:margin;mso-position-vertical:absolute;mso-position-vertical-relative:text;mso-width-percent:0;mso-height-percent:200;mso-width-relative:margin;mso-height-relative:margin;v-text-anchor:top" o:gfxdata="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">
+                <v:textbox style="mso-fit-shape-to-text:t">
+                  <w:txbxContent>
+                    <w:p>
+                      <w:pPr>
+                        <w:jc w:val="center"/>
+                        <w:rPr>
+                          <w:sz w:val="24"/>
+                        </w:rPr>
+                      </w:pPr>
+                      <w:r>
+                        <w:rPr>
+                          <w:sz w:val="24"/>
+                        </w:rPr>
+                        <w:t>Contact Us</w:t>
+                      </w:r>
+                    </w:p>
+                  </w:txbxContent>
+                </v:textbox>
+                <w10:wrap anchorx="margin"/>
+              </v:shape>
+            </w:pict>
+          </mc:Fallback>
+        </mc:AlternateContent>
+      </w:r>
+      <w:r>
+        <w:rPr>
+          <w:b/>
+          <w:noProof/>
+          <w:sz w:val="24"/>
+        </w:rPr>
+        <mc:AlternateContent>
+          <mc:Choice Requires="wps">
+            <w:drawing>
+              <wp:anchor distT="45720" distB="45720" distL="114300" distR="114300" simplePos="0" relativeHeight="251663360" behindDoc="0" locked="0" layoutInCell="1" allowOverlap="1" wp14:anchorId="4F80570B" wp14:editId="099817D7">
+                <wp:simplePos x="0" y="0"/>
+                <wp:positionH relativeFrom="margin">
+                  <wp:posOffset>1532255</wp:posOffset>
+                </wp:positionH>
+                <wp:positionV relativeFrom="paragraph">
+                  <wp:posOffset>17780</wp:posOffset>
+                </wp:positionV>
+                <wp:extent cx="1167064" cy="1404620"/>
+                <wp:effectExtent l="0" t="0" r="14605" b="25400"/>
+                <wp:wrapNone/>
+                <wp:docPr id="4" name="文本框 2"/>
+                <wp:cNvGraphicFramePr>
+                  <a:graphicFrameLocks xmlns:a="http://schemas.openxmlformats.org/drawingml/2006/main"/>
+                </wp:cNvGraphicFramePr>
+                <a:graphic xmlns:a="http://schemas.openxmlformats.org/drawingml/2006/main">
+                  <a:graphicData uri="http://schemas.microsoft.com/office/word/2010/wordprocessingShape">
+                    <wps:wsp>
+                      <wps:cNvSpPr txBox="1">
+                        <a:spLocks noChangeArrowheads="1"/>
+                      </wps:cNvSpPr>
+                      <wps:spPr bwMode="auto">
+                        <a:xfrm>
+                          <a:off x="0" y="0"/>
+                          <a:ext cx="1167064" cy="1404620"/>
+                        </a:xfrm>
+                        <a:prstGeom prst="rect">
+                          <a:avLst/>
+                        </a:prstGeom>
+                        <a:solidFill>
+                          <a:srgbClr val="FFFFFF"/>
+                        </a:solidFill>
+                        <a:ln w="9525">
+                          <a:solidFill>
+                            <a:srgbClr val="000000"/>
+                          </a:solidFill>
+                          <a:miter lim="800000"/>
+                          <a:headEnd/>
+                          <a:tailEnd/>
+                        </a:ln>
+                      </wps:spPr>
+                      <wps:txbx>
+                        <w:txbxContent>
+                          <w:p>
+                            <w:pPr>
+                              <w:jc w:val="center"/>
+                              <w:rPr>
+                                <w:sz w:val="24"/>
+                              </w:rPr>
+                            </w:pPr>
+                            <w:r>
+                              <w:rPr>
+                                <w:sz w:val="24"/>
+                              </w:rPr>
+                              <w:t>Membership</w:t>
+                            </w:r>
+                          </w:p>
+                        </w:txbxContent>
+                      </wps:txbx>
+                      <wps:bodyPr rot="0" vert="horz" wrap="square" lIns="91440" tIns="45720" rIns="91440" bIns="45720" anchor="t" anchorCtr="0">
+                        <a:spAutoFit/>
+                      </wps:bodyPr>
+                    </wps:wsp>
+                  </a:graphicData>
+                </a:graphic>
+                <wp14:sizeRelH relativeFrom="margin">
+                  <wp14:pctWidth>0</wp14:pctWidth>
+                </wp14:sizeRelH>
+                <wp14:sizeRelV relativeFrom="margin">
+                  <wp14:pctHeight>20000</wp14:pctHeight>
+                </wp14:sizeRelV>
+              </wp:anchor>
+            </w:drawing>
+          </mc:Choice>
+          <mc:Fallback>
+            <w:pict>
+              <v:shape w14:anchorId="4F80570B" id="_x0000_s1029" type="#_x0000_t202" style="position:absolute;left:0;text-align:left;margin-left:120.65pt;margin-top:1.4pt;width:91.9pt;height:110.6pt;z-index:251663360;visibility:visible;mso-wrap-style:square;mso-width-percent:0;mso-height-percent:200;mso-wrap-distance-left:9pt;mso-wrap-distance-top:3.6pt;mso-wrap-distance-right:9pt;mso-wrap-distance-bottom:3.6pt;mso-position-horizontal:absolute;mso-position-horizontal-relative:margin;mso-position-vertical:absolute;mso-position-vertical-relative:text;mso-width-percent:0;mso-height-percent:200;mso-width-relative:margin;mso-height-relative:margin;v-text-anchor:top" o:gfxdata="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">
+                <v:textbox style="mso-fit-shape-to-text:t">
+                  <w:txbxContent>
+                    <w:p>
+                      <w:pPr>
+                        <w:jc w:val="center"/>
+                        <w:rPr>
+                          <w:sz w:val="24"/>
+                        </w:rPr>
+                      </w:pPr>
+                      <w:r>
+                        <w:rPr>
+                          <w:sz w:val="24"/>
+                        </w:rPr>
+                        <w:t>Membership</w:t>
+                      </w:r>
+                    </w:p>
+                  </w:txbxContent>
+                </v:textbox>
+                <w10:wrap anchorx="margin"/>
+              </v:shape>
+            </w:pict>
+          </mc:Fallback>
+        </mc:AlternateContent>
+      </w:r>
+      <w:r>
+        <w:rPr>
+          <w:b/>
+          <w:noProof/>
+          <w:sz w:val="24"/>
+        </w:rPr>
+        <mc:AlternateContent>
+          <mc:Choice Requires="wps">
+            <w:drawing>
+              <wp:anchor distT="45720" distB="45720" distL="114300" distR="114300" simplePos="0" relativeHeight="251661312" behindDoc="0" locked="0" layoutInCell="1" allowOverlap="1" wp14:anchorId="2AD75A97" wp14:editId="22BB1146">
                 <wp:simplePos x="0" y="0"/>
                 <wp:positionH relativeFrom="margin">
                   <wp:posOffset>-1002</wp:posOffset>
@@ -1186,7 +1594,6 @@
                             <w:pPr>
                               <w:jc w:val="center"/>
                               <w:rPr>
-                                <w:rFonts w:hint="eastAsia"/>
                                 <w:sz w:val="24"/>
                               </w:rPr>
                             </w:pPr>
@@ -1217,14 +1624,13 @@
           </mc:Choice>
           <mc:Fallback>
             <w:pict>
-              <v:shape w14:anchorId="3AF60F48" id="_x0000_s1027" type="#_x0000_t202" style="position:absolute;left:0;text-align:left;margin-left:-.1pt;margin-top:1.2pt;width:67.25pt;height:110.6pt;z-index:251661312;visibility:visible;mso-wrap-style:square;mso-width-percent:0;mso-height-percent:200;mso-wrap-distance-left:9pt;mso-wrap-distance-top:3.6pt;mso-wrap-distance-right:9pt;mso-wrap-distance-bottom:3.6pt;mso-position-horizontal:absolute;mso-position-horizontal-relative:margin;mso-position-vertical:absolute;mso-position-vertical-relative:text;mso-width-percent:0;mso-height-percent:200;mso-width-relative:margin;mso-height-relative:margin;v-text-anchor:top" o:gfxdata="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">
+              <v:shape w14:anchorId="2AD75A97" id="_x0000_s1030" type="#_x0000_t202" style="position:absolute;left:0;text-align:left;margin-left:-.1pt;margin-top:1.2pt;width:67.25pt;height:110.6pt;z-index:251661312;visibility:visible;mso-wrap-style:square;mso-width-percent:0;mso-height-percent:200;mso-wrap-distance-left:9pt;mso-wrap-distance-top:3.6pt;mso-wrap-distance-right:9pt;mso-wrap-distance-bottom:3.6pt;mso-position-horizontal:absolute;mso-position-horizontal-relative:margin;mso-position-vertical:absolute;mso-position-vertical-relative:text;mso-width-percent:0;mso-height-percent:200;mso-width-relative:margin;mso-height-relative:margin;v-text-anchor:top" o:gfxdata="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">
                 <v:textbox style="mso-fit-shape-to-text:t">
                   <w:txbxContent>
                     <w:p>
                       <w:pPr>
                         <w:jc w:val="center"/>
                         <w:rPr>
-                          <w:rFonts w:hint="eastAsia"/>
                           <w:sz w:val="24"/>
                         </w:rPr>
                       </w:pPr>
@@ -1244,6 +1650,14 @@
           </mc:Fallback>
         </mc:AlternateContent>
       </w:r>
+    </w:p>
+    <w:p>
+      <w:pPr>
+        <w:rPr>
+          <w:b/>
+          <w:sz w:val="24"/>
+        </w:rPr>
+      </w:pPr>
       <w:r>
         <w:rPr>
           <w:b/>
@@ -1253,69 +1667,47 @@
         <mc:AlternateContent>
           <mc:Choice Requires="wps">
             <w:drawing>
-              <wp:anchor distT="45720" distB="45720" distL="114300" distR="114300" simplePos="0" relativeHeight="251663360" behindDoc="0" locked="0" layoutInCell="1" allowOverlap="1" wp14:anchorId="18575C4C" wp14:editId="6A7C8CAC">
+              <wp:anchor distT="0" distB="0" distL="114300" distR="114300" simplePos="0" relativeHeight="251671552" behindDoc="0" locked="0" layoutInCell="1" allowOverlap="1" wp14:anchorId="3F6936C7" wp14:editId="42673B72">
                 <wp:simplePos x="0" y="0"/>
-                <wp:positionH relativeFrom="margin">
-                  <wp:align>center</wp:align>
+                <wp:positionH relativeFrom="column">
+                  <wp:posOffset>2019300</wp:posOffset>
                 </wp:positionH>
                 <wp:positionV relativeFrom="paragraph">
-                  <wp:posOffset>17780</wp:posOffset>
+                  <wp:posOffset>127635</wp:posOffset>
                 </wp:positionV>
-                <wp:extent cx="1167064" cy="1404620"/>
-                <wp:effectExtent l="0" t="0" r="14605" b="25400"/>
+                <wp:extent cx="1514475" cy="480695"/>
+                <wp:effectExtent l="0" t="0" r="28575" b="33655"/>
                 <wp:wrapNone/>
-                <wp:docPr id="4" name="文本框 2"/>
-                <wp:cNvGraphicFramePr>
-                  <a:graphicFrameLocks xmlns:a="http://schemas.openxmlformats.org/drawingml/2006/main"/>
-                </wp:cNvGraphicFramePr>
+                <wp:docPr id="11" name="直接连接符 11"/>
+                <wp:cNvGraphicFramePr/>
                 <a:graphic xmlns:a="http://schemas.openxmlformats.org/drawingml/2006/main">
                   <a:graphicData uri="http://schemas.microsoft.com/office/word/2010/wordprocessingShape">
                     <wps:wsp>
-                      <wps:cNvSpPr txBox="1">
-                        <a:spLocks noChangeArrowheads="1"/>
-                      </wps:cNvSpPr>
-                      <wps:spPr bwMode="auto">
+                      <wps:cNvCnPr/>
+                      <wps:spPr>
                         <a:xfrm>
                           <a:off x="0" y="0"/>
-                          <a:ext cx="1167064" cy="1404620"/>
+                          <a:ext cx="1514475" cy="480695"/>
                         </a:xfrm>
-                        <a:prstGeom prst="rect">
+                        <a:prstGeom prst="line">
                           <a:avLst/>
                         </a:prstGeom>
-                        <a:solidFill>
-                          <a:srgbClr val="FFFFFF"/>
-                        </a:solidFill>
-                        <a:ln w="9525">
-                          <a:solidFill>
-                            <a:srgbClr val="000000"/>
-                          </a:solidFill>
-                          <a:miter lim="800000"/>
-                          <a:headEnd/>
-                          <a:tailEnd/>
-                        </a:ln>
                       </wps:spPr>
-                      <wps:txbx>
-                        <w:txbxContent>
-                          <w:p>
-                            <w:pPr>
-                              <w:jc w:val="center"/>
-                              <w:rPr>
-                                <w:rFonts w:hint="eastAsia"/>
-                                <w:sz w:val="24"/>
-                              </w:rPr>
-                            </w:pPr>
-                            <w:r>
-                              <w:rPr>
-                                <w:sz w:val="24"/>
-                              </w:rPr>
-                              <w:t>Membership</w:t>
-                            </w:r>
-                          </w:p>
-                        </w:txbxContent>
-                      </wps:txbx>
-                      <wps:bodyPr rot="0" vert="horz" wrap="square" lIns="91440" tIns="45720" rIns="91440" bIns="45720" anchor="t" anchorCtr="0">
-                        <a:spAutoFit/>
-                      </wps:bodyPr>
+                      <wps:style>
+                        <a:lnRef idx="1">
+                          <a:schemeClr val="accent1"/>
+                        </a:lnRef>
+                        <a:fillRef idx="0">
+                          <a:schemeClr val="accent1"/>
+                        </a:fillRef>
+                        <a:effectRef idx="0">
+                          <a:schemeClr val="accent1"/>
+                        </a:effectRef>
+                        <a:fontRef idx="minor">
+                          <a:schemeClr val="tx1"/>
+                        </a:fontRef>
+                      </wps:style>
+                      <wps:bodyPr/>
                     </wps:wsp>
                   </a:graphicData>
                 </a:graphic>
@@ -1323,35 +1715,14 @@
                   <wp14:pctWidth>0</wp14:pctWidth>
                 </wp14:sizeRelH>
                 <wp14:sizeRelV relativeFrom="margin">
-                  <wp14:pctHeight>20000</wp14:pctHeight>
+                  <wp14:pctHeight>0</wp14:pctHeight>
                 </wp14:sizeRelV>
               </wp:anchor>
             </w:drawing>
           </mc:Choice>
           <mc:Fallback>
             <w:pict>
-              <v:shape w14:anchorId="18575C4C" id="_x0000_s1028" type="#_x0000_t202" style="position:absolute;left:0;text-align:left;margin-left:0;margin-top:1.4pt;width:91.9pt;height:110.6pt;z-index:251663360;visibility:visible;mso-wrap-style:square;mso-width-percent:0;mso-height-percent:200;mso-wrap-distance-left:9pt;mso-wrap-distance-top:3.6pt;mso-wrap-distance-right:9pt;mso-wrap-distance-bottom:3.6pt;mso-position-horizontal:center;mso-position-horizontal-relative:margin;mso-position-vertical:absolute;mso-position-vertical-relative:text;mso-width-percent:0;mso-height-percent:200;mso-width-relative:margin;mso-height-relative:margin;v-text-anchor:top" o:gfxdata="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">
-                <v:textbox style="mso-fit-shape-to-text:t">
-                  <w:txbxContent>
-                    <w:p>
-                      <w:pPr>
-                        <w:jc w:val="center"/>
-                        <w:rPr>
-                          <w:rFonts w:hint="eastAsia"/>
-                          <w:sz w:val="24"/>
-                        </w:rPr>
-                      </w:pPr>
-                      <w:r>
-                        <w:rPr>
-                          <w:sz w:val="24"/>
-                        </w:rPr>
-                        <w:t>Membership</w:t>
-                      </w:r>
-                    </w:p>
-                  </w:txbxContent>
-                </v:textbox>
-                <w10:wrap anchorx="margin"/>
-              </v:shape>
+              <v:line w14:anchorId="7D971768" id="直接连接符 11" o:spid="_x0000_s1026" style="position:absolute;left:0;text-align:left;z-index:251671552;visibility:visible;mso-wrap-style:square;mso-width-percent:0;mso-height-percent:0;mso-wrap-distance-left:9pt;mso-wrap-distance-top:0;mso-wrap-distance-right:9pt;mso-wrap-distance-bottom:0;mso-position-horizontal:absolute;mso-position-horizontal-relative:text;mso-position-vertical:absolute;mso-position-vertical-relative:text;mso-width-percent:0;mso-height-percent:0;mso-width-relative:margin;mso-height-relative:margin" from="159pt,10.05pt" to="278.25pt,47.9pt" o:gfxdata="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" strokecolor="#4579b8 [3044]"/>
             </w:pict>
           </mc:Fallback>
         </mc:AlternateContent>
@@ -1365,127 +1736,7 @@
         <mc:AlternateContent>
           <mc:Choice Requires="wps">
             <w:drawing>
-              <wp:anchor distT="45720" distB="45720" distL="114300" distR="114300" simplePos="0" relativeHeight="251665408" behindDoc="0" locked="0" layoutInCell="1" allowOverlap="1" wp14:anchorId="472DA41C" wp14:editId="3CFDA927">
-                <wp:simplePos x="0" y="0"/>
-                <wp:positionH relativeFrom="margin">
-                  <wp:align>right</wp:align>
-                </wp:positionH>
-                <wp:positionV relativeFrom="paragraph">
-                  <wp:posOffset>15875</wp:posOffset>
-                </wp:positionV>
-                <wp:extent cx="1167064" cy="1404620"/>
-                <wp:effectExtent l="0" t="0" r="14605" b="25400"/>
-                <wp:wrapNone/>
-                <wp:docPr id="5" name="文本框 2"/>
-                <wp:cNvGraphicFramePr>
-                  <a:graphicFrameLocks xmlns:a="http://schemas.openxmlformats.org/drawingml/2006/main"/>
-                </wp:cNvGraphicFramePr>
-                <a:graphic xmlns:a="http://schemas.openxmlformats.org/drawingml/2006/main">
-                  <a:graphicData uri="http://schemas.microsoft.com/office/word/2010/wordprocessingShape">
-                    <wps:wsp>
-                      <wps:cNvSpPr txBox="1">
-                        <a:spLocks noChangeArrowheads="1"/>
-                      </wps:cNvSpPr>
-                      <wps:spPr bwMode="auto">
-                        <a:xfrm>
-                          <a:off x="0" y="0"/>
-                          <a:ext cx="1167064" cy="1404620"/>
-                        </a:xfrm>
-                        <a:prstGeom prst="rect">
-                          <a:avLst/>
-                        </a:prstGeom>
-                        <a:solidFill>
-                          <a:srgbClr val="FFFFFF"/>
-                        </a:solidFill>
-                        <a:ln w="9525">
-                          <a:solidFill>
-                            <a:srgbClr val="000000"/>
-                          </a:solidFill>
-                          <a:miter lim="800000"/>
-                          <a:headEnd/>
-                          <a:tailEnd/>
-                        </a:ln>
-                      </wps:spPr>
-                      <wps:txbx>
-                        <w:txbxContent>
-                          <w:p>
-                            <w:pPr>
-                              <w:jc w:val="center"/>
-                              <w:rPr>
-                                <w:rFonts w:hint="eastAsia"/>
-                                <w:sz w:val="24"/>
-                              </w:rPr>
-                            </w:pPr>
-                            <w:r>
-                              <w:rPr>
-                                <w:sz w:val="24"/>
-                              </w:rPr>
-                              <w:t>Contact Us</w:t>
-                            </w:r>
-                          </w:p>
-                        </w:txbxContent>
-                      </wps:txbx>
-                      <wps:bodyPr rot="0" vert="horz" wrap="square" lIns="91440" tIns="45720" rIns="91440" bIns="45720" anchor="t" anchorCtr="0">
-                        <a:spAutoFit/>
-                      </wps:bodyPr>
-                    </wps:wsp>
-                  </a:graphicData>
-                </a:graphic>
-                <wp14:sizeRelH relativeFrom="margin">
-                  <wp14:pctWidth>0</wp14:pctWidth>
-                </wp14:sizeRelH>
-                <wp14:sizeRelV relativeFrom="margin">
-                  <wp14:pctHeight>20000</wp14:pctHeight>
-                </wp14:sizeRelV>
-              </wp:anchor>
-            </w:drawing>
-          </mc:Choice>
-          <mc:Fallback>
-            <w:pict>
-              <v:shape w14:anchorId="472DA41C" id="_x0000_s1029" type="#_x0000_t202" style="position:absolute;left:0;text-align:left;margin-left:40.7pt;margin-top:1.25pt;width:91.9pt;height:110.6pt;z-index:251665408;visibility:visible;mso-wrap-style:square;mso-width-percent:0;mso-height-percent:200;mso-wrap-distance-left:9pt;mso-wrap-distance-top:3.6pt;mso-wrap-distance-right:9pt;mso-wrap-distance-bottom:3.6pt;mso-position-horizontal:right;mso-position-horizontal-relative:margin;mso-position-vertical:absolute;mso-position-vertical-relative:text;mso-width-percent:0;mso-height-percent:200;mso-width-relative:margin;mso-height-relative:margin;v-text-anchor:top" o:gfxdata="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">
-                <v:textbox style="mso-fit-shape-to-text:t">
-                  <w:txbxContent>
-                    <w:p>
-                      <w:pPr>
-                        <w:jc w:val="center"/>
-                        <w:rPr>
-                          <w:rFonts w:hint="eastAsia"/>
-                          <w:sz w:val="24"/>
-                        </w:rPr>
-                      </w:pPr>
-                      <w:r>
-                        <w:rPr>
-                          <w:sz w:val="24"/>
-                        </w:rPr>
-                        <w:t>Contact Us</w:t>
-                      </w:r>
-                    </w:p>
-                  </w:txbxContent>
-                </v:textbox>
-                <w10:wrap anchorx="margin"/>
-              </v:shape>
-            </w:pict>
-          </mc:Fallback>
-        </mc:AlternateContent>
-      </w:r>
-    </w:p>
-    <w:p>
-      <w:pPr>
-        <w:rPr>
-          <w:b/>
-          <w:sz w:val="24"/>
-        </w:rPr>
-      </w:pPr>
-      <w:r>
-        <w:rPr>
-          <w:b/>
-          <w:noProof/>
-          <w:sz w:val="24"/>
-        </w:rPr>
-        <mc:AlternateContent>
-          <mc:Choice Requires="wps">
-            <w:drawing>
-              <wp:anchor distT="0" distB="0" distL="114300" distR="114300" simplePos="0" relativeHeight="251677696" behindDoc="0" locked="0" layoutInCell="1" allowOverlap="1">
+              <wp:anchor distT="0" distB="0" distL="114300" distR="114300" simplePos="0" relativeHeight="251677696" behindDoc="0" locked="0" layoutInCell="1" allowOverlap="1" wp14:anchorId="5F7BEF91" wp14:editId="30A27C92">
                 <wp:simplePos x="0" y="0"/>
                 <wp:positionH relativeFrom="column">
                   <wp:posOffset>385010</wp:posOffset>
@@ -1548,7 +1799,7 @@
         <mc:AlternateContent>
           <mc:Choice Requires="wps">
             <w:drawing>
-              <wp:anchor distT="0" distB="0" distL="114300" distR="114300" simplePos="0" relativeHeight="251676672" behindDoc="0" locked="0" layoutInCell="1" allowOverlap="1">
+              <wp:anchor distT="0" distB="0" distL="114300" distR="114300" simplePos="0" relativeHeight="251676672" behindDoc="0" locked="0" layoutInCell="1" allowOverlap="1" wp14:anchorId="6491C048" wp14:editId="468A82CA">
                 <wp:simplePos x="0" y="0"/>
                 <wp:positionH relativeFrom="column">
                   <wp:posOffset>372979</wp:posOffset>
@@ -1597,76 +1848,7 @@
           </mc:Choice>
           <mc:Fallback>
             <w:pict>
-              <v:line w14:anchorId="4D3BF07E" id="直接连接符 14" o:spid="_x0000_s1026" style="position:absolute;left:0;text-align:left;z-index:251676672;visibility:visible;mso-wrap-style:square;mso-wrap-distance-left:9pt;mso-wrap-distance-top:0;mso-wrap-distance-right:9pt;mso-wrap-distance-bottom:0;mso-position-horizontal:absolute;mso-position-horizontal-relative:text;mso-position-vertical:absolute;mso-position-vertical-relative:text" from="29.35pt,10pt" to="29.35pt,47.9pt" o:gfxdata="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" strokecolor="#4579b8 [3044]"/>
-            </w:pict>
-          </mc:Fallback>
-        </mc:AlternateContent>
-      </w:r>
-      <w:r>
-        <w:rPr>
-          <w:b/>
-          <w:noProof/>
-          <w:sz w:val="24"/>
-        </w:rPr>
-        <mc:AlternateContent>
-          <mc:Choice Requires="wps">
-            <w:drawing>
-              <wp:anchor distT="0" distB="0" distL="114300" distR="114300" simplePos="0" relativeHeight="251671552" behindDoc="0" locked="0" layoutInCell="1" allowOverlap="1" wp14:anchorId="044EF477" wp14:editId="64053818">
-                <wp:simplePos x="0" y="0"/>
-                <wp:positionH relativeFrom="column">
-                  <wp:posOffset>2622883</wp:posOffset>
-                </wp:positionH>
-                <wp:positionV relativeFrom="paragraph">
-                  <wp:posOffset>115101</wp:posOffset>
-                </wp:positionV>
-                <wp:extent cx="1528011" cy="493295"/>
-                <wp:effectExtent l="0" t="0" r="34290" b="21590"/>
-                <wp:wrapNone/>
-                <wp:docPr id="11" name="直接连接符 11"/>
-                <wp:cNvGraphicFramePr/>
-                <a:graphic xmlns:a="http://schemas.openxmlformats.org/drawingml/2006/main">
-                  <a:graphicData uri="http://schemas.microsoft.com/office/word/2010/wordprocessingShape">
-                    <wps:wsp>
-                      <wps:cNvCnPr/>
-                      <wps:spPr>
-                        <a:xfrm>
-                          <a:off x="0" y="0"/>
-                          <a:ext cx="1528011" cy="493295"/>
-                        </a:xfrm>
-                        <a:prstGeom prst="line">
-                          <a:avLst/>
-                        </a:prstGeom>
-                      </wps:spPr>
-                      <wps:style>
-                        <a:lnRef idx="1">
-                          <a:schemeClr val="accent1"/>
-                        </a:lnRef>
-                        <a:fillRef idx="0">
-                          <a:schemeClr val="accent1"/>
-                        </a:fillRef>
-                        <a:effectRef idx="0">
-                          <a:schemeClr val="accent1"/>
-                        </a:effectRef>
-                        <a:fontRef idx="minor">
-                          <a:schemeClr val="tx1"/>
-                        </a:fontRef>
-                      </wps:style>
-                      <wps:bodyPr/>
-                    </wps:wsp>
-                  </a:graphicData>
-                </a:graphic>
-                <wp14:sizeRelH relativeFrom="margin">
-                  <wp14:pctWidth>0</wp14:pctWidth>
-                </wp14:sizeRelH>
-                <wp14:sizeRelV relativeFrom="margin">
-                  <wp14:pctHeight>0</wp14:pctHeight>
-                </wp14:sizeRelV>
-              </wp:anchor>
-            </w:drawing>
-          </mc:Choice>
-          <mc:Fallback>
-            <w:pict>
-              <v:line w14:anchorId="78767915" id="直接连接符 11" o:spid="_x0000_s1026" style="position:absolute;left:0;text-align:left;z-index:251671552;visibility:visible;mso-wrap-style:square;mso-width-percent:0;mso-height-percent:0;mso-wrap-distance-left:9pt;mso-wrap-distance-top:0;mso-wrap-distance-right:9pt;mso-wrap-distance-bottom:0;mso-position-horizontal:absolute;mso-position-horizontal-relative:text;mso-position-vertical:absolute;mso-position-vertical-relative:text;mso-width-percent:0;mso-height-percent:0;mso-width-relative:margin;mso-height-relative:margin" from="206.55pt,9.05pt" to="326.85pt,47.9pt" o:gfxdata="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" strokecolor="#4579b8 [3044]"/>
+              <v:line w14:anchorId="64CF84E0" id="直接连接符 14" o:spid="_x0000_s1026" style="position:absolute;left:0;text-align:left;z-index:251676672;visibility:visible;mso-wrap-style:square;mso-wrap-distance-left:9pt;mso-wrap-distance-top:0;mso-wrap-distance-right:9pt;mso-wrap-distance-bottom:0;mso-position-horizontal:absolute;mso-position-horizontal-relative:text;mso-position-vertical:absolute;mso-position-vertical-relative:text" from="29.35pt,10pt" to="29.35pt,47.9pt" o:gfxdata="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" strokecolor="#4579b8 [3044]"/>
             </w:pict>
           </mc:Fallback>
         </mc:AlternateContent>
@@ -1707,7 +1889,7 @@
               <wp:anchor distT="45720" distB="45720" distL="114300" distR="114300" simplePos="0" relativeHeight="251670528" behindDoc="0" locked="0" layoutInCell="1" allowOverlap="1" wp14:anchorId="7E0162A9" wp14:editId="1632E056">
                 <wp:simplePos x="0" y="0"/>
                 <wp:positionH relativeFrom="margin">
-                  <wp:posOffset>3598612</wp:posOffset>
+                  <wp:posOffset>2998470</wp:posOffset>
                 </wp:positionH>
                 <wp:positionV relativeFrom="paragraph">
                   <wp:posOffset>11430</wp:posOffset>
@@ -1751,7 +1933,6 @@
                             <w:pPr>
                               <w:jc w:val="center"/>
                               <w:rPr>
-                                <w:rFonts w:hint="eastAsia"/>
                                 <w:sz w:val="24"/>
                               </w:rPr>
                             </w:pPr>
@@ -1781,14 +1962,13 @@
           </mc:Choice>
           <mc:Fallback>
             <w:pict>
-              <v:shape w14:anchorId="7E0162A9" id="_x0000_s1030" type="#_x0000_t202" style="position:absolute;left:0;text-align:left;margin-left:283.35pt;margin-top:.9pt;width:91.85pt;height:110.6pt;z-index:251670528;visibility:visible;mso-wrap-style:square;mso-width-percent:0;mso-height-percent:200;mso-wrap-distance-left:9pt;mso-wrap-distance-top:3.6pt;mso-wrap-distance-right:9pt;mso-wrap-distance-bottom:3.6pt;mso-position-horizontal:absolute;mso-position-horizontal-relative:margin;mso-position-vertical:absolute;mso-position-vertical-relative:text;mso-width-percent:0;mso-height-percent:200;mso-width-relative:margin;mso-height-relative:margin;v-text-anchor:top" o:gfxdata="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">
+              <v:shape w14:anchorId="7E0162A9" id="_x0000_s1031" type="#_x0000_t202" style="position:absolute;left:0;text-align:left;margin-left:236.1pt;margin-top:.9pt;width:91.85pt;height:110.6pt;z-index:251670528;visibility:visible;mso-wrap-style:square;mso-width-percent:0;mso-height-percent:200;mso-wrap-distance-left:9pt;mso-wrap-distance-top:3.6pt;mso-wrap-distance-right:9pt;mso-wrap-distance-bottom:3.6pt;mso-position-horizontal:absolute;mso-position-horizontal-relative:margin;mso-position-vertical:absolute;mso-position-vertical-relative:text;mso-width-percent:0;mso-height-percent:200;mso-width-relative:margin;mso-height-relative:margin;v-text-anchor:top" o:gfxdata="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">
                 <v:textbox style="mso-fit-shape-to-text:t">
                   <w:txbxContent>
                     <w:p>
                       <w:pPr>
                         <w:jc w:val="center"/>
                         <w:rPr>
-                          <w:rFonts w:hint="eastAsia"/>
                           <w:sz w:val="24"/>
                         </w:rPr>
                       </w:pPr>
@@ -1877,7 +2057,6 @@
                             <w:pPr>
                               <w:jc w:val="center"/>
                               <w:rPr>
-                                <w:rFonts w:hint="eastAsia"/>
                                 <w:sz w:val="24"/>
                               </w:rPr>
                             </w:pPr>
@@ -2005,7 +2184,6 @@
                             <w:pPr>
                               <w:jc w:val="center"/>
                               <w:rPr>
-                                <w:rFonts w:hint="eastAsia"/>
                                 <w:sz w:val="24"/>
                               </w:rPr>
                             </w:pPr>
@@ -2095,16 +2273,14 @@
     <w:p>
       <w:pPr>
         <w:rPr>
-          <w:rFonts w:hint="eastAsia"/>
-          <w:b/>
-          <w:sz w:val="24"/>
-        </w:rPr>
-      </w:pPr>
-    </w:p>
-    <w:p>
-      <w:pPr>
-        <w:rPr>
-          <w:rFonts w:hint="eastAsia"/>
+          <w:b/>
+          <w:sz w:val="24"/>
+        </w:rPr>
+      </w:pPr>
+    </w:p>
+    <w:p>
+      <w:pPr>
+        <w:rPr>
           <w:b/>
           <w:sz w:val="24"/>
         </w:rPr>
@@ -2213,7 +2389,6 @@
     <w:p>
       <w:pPr>
         <w:rPr>
-          <w:rFonts w:hint="eastAsia"/>
           <w:noProof/>
           <w:sz w:val="24"/>
         </w:rPr>
@@ -2288,7 +2463,6 @@
     <w:p>
       <w:pPr>
         <w:rPr>
-          <w:rFonts w:hint="eastAsia"/>
           <w:noProof/>
           <w:sz w:val="24"/>
         </w:rPr>
@@ -2348,7 +2522,6 @@
     <w:p>
       <w:pPr>
         <w:rPr>
-          <w:rFonts w:hint="eastAsia"/>
           <w:noProof/>
           <w:sz w:val="24"/>
         </w:rPr>
@@ -2394,7 +2567,6 @@
     <w:p>
       <w:pPr>
         <w:rPr>
-          <w:rFonts w:hint="eastAsia"/>
           <w:noProof/>
           <w:sz w:val="24"/>
         </w:rPr>

</xml_diff>